<commit_message>
Add shubham's bday card 2.0
</commit_message>
<xml_diff>
--- a/magic_window/9a2bf67f-acfa-47b2-9129-a683dbf4db8b/card_inside.docx
+++ b/magic_window/9a2bf67f-acfa-47b2-9129-a683dbf4db8b/card_inside.docx
@@ -315,13 +315,13 @@
                 </w14:textOutline>
               </w:rPr>
               <w:drawing>
-                <wp:anchor distT="0" distB="0" distL="114300" distR="114300" simplePos="0" relativeHeight="251663360" behindDoc="0" locked="0" layoutInCell="1" allowOverlap="1" wp14:anchorId="11834B5D" wp14:editId="2B7EA5FD">
+                <wp:anchor distT="0" distB="0" distL="114300" distR="114300" simplePos="0" relativeHeight="251663360" behindDoc="0" locked="0" layoutInCell="1" allowOverlap="1" wp14:anchorId="11834B5D" wp14:editId="6EE16D07">
                   <wp:simplePos x="0" y="0"/>
                   <wp:positionH relativeFrom="column">
-                    <wp:posOffset>605223</wp:posOffset>
+                    <wp:posOffset>662886</wp:posOffset>
                   </wp:positionH>
                   <wp:positionV relativeFrom="paragraph">
-                    <wp:posOffset>1408403</wp:posOffset>
+                    <wp:posOffset>1407795</wp:posOffset>
                   </wp:positionV>
                   <wp:extent cx="3251200" cy="3251200"/>
                   <wp:effectExtent l="0" t="0" r="0" b="0"/>
@@ -741,14 +741,14 @@
         <v:path o:extrusionok="f" gradientshapeok="t" o:connecttype="rect"/>
         <o:lock v:ext="edit" aspectratio="t"/>
       </v:shapetype>
-      <v:shape id="_x0000_i1052" type="#_x0000_t75" style="width:60.5pt;height:43.65pt;visibility:visible;mso-wrap-style:square" o:bullet="t">
+      <v:shape id="_x0000_i1056" type="#_x0000_t75" style="width:60.5pt;height:43.65pt;visibility:visible;mso-wrap-style:square" o:bullet="t">
         <v:imagedata r:id="rId1" o:title=""/>
       </v:shape>
     </w:pict>
   </w:numPicBullet>
   <w:numPicBullet w:numPicBulletId="1">
     <w:pict>
-      <v:shape id="_x0000_i1053" type="#_x0000_t75" style="width:799.65pt;height:567.55pt;visibility:visible;mso-wrap-style:square" o:bullet="t">
+      <v:shape id="_x0000_i1057" type="#_x0000_t75" style="width:799.65pt;height:567.55pt;visibility:visible;mso-wrap-style:square" o:bullet="t">
         <v:imagedata r:id="rId2" o:title=""/>
       </v:shape>
     </w:pict>

</xml_diff>